<commit_message>
fix coursework and technical specification
</commit_message>
<xml_diff>
--- a/documentation/ТЗ команда 1.docx
+++ b/documentation/ТЗ команда 1.docx
@@ -651,7 +651,7 @@
           <w:rFonts w:eastAsia="DejaVu Sans Condensed"/>
           <w:sz w:val="28"/>
         </w:rPr>
-        <w:instrText xml:space="preserve"> TOC \o "2-3" \h \z \t "Заголовок 1;1;приложения;1;название приложения;1" </w:instrText>
+        <w:instrText xml:space="preserve"> TOC \o "1-3" \h \z \u </w:instrText>
       </w:r>
       <w:r>
         <w:rPr>
@@ -671,7 +671,7 @@
           <w:szCs w:val="22"/>
         </w:rPr>
       </w:pPr>
-      <w:hyperlink w:anchor="_Toc167890434" w:history="1">
+      <w:hyperlink w:anchor="_Toc169788574" w:history="1">
         <w:r>
           <w:rPr>
             <w:rStyle w:val="a9"/>
@@ -698,7 +698,7 @@
             <w:noProof/>
             <w:webHidden/>
           </w:rPr>
-          <w:instrText xml:space="preserve"> PAGEREF _Toc167890434 \h </w:instrText>
+          <w:instrText xml:space="preserve"> PAGEREF _Toc169788574 \h </w:instrText>
         </w:r>
         <w:r>
           <w:rPr>
@@ -718,7 +718,7 @@
             <w:noProof/>
             <w:webHidden/>
           </w:rPr>
-          <w:t>4</w:t>
+          <w:t>2</w:t>
         </w:r>
         <w:r>
           <w:rPr>
@@ -739,7 +739,7 @@
           <w:szCs w:val="22"/>
         </w:rPr>
       </w:pPr>
-      <w:hyperlink w:anchor="_Toc167890435" w:history="1">
+      <w:hyperlink w:anchor="_Toc169788575" w:history="1">
         <w:r>
           <w:rPr>
             <w:rStyle w:val="a9"/>
@@ -766,7 +766,7 @@
             <w:noProof/>
             <w:webHidden/>
           </w:rPr>
-          <w:instrText xml:space="preserve"> PAGEREF _Toc167890435 \h </w:instrText>
+          <w:instrText xml:space="preserve"> PAGEREF _Toc169788575 \h </w:instrText>
         </w:r>
         <w:r>
           <w:rPr>
@@ -786,7 +786,7 @@
             <w:noProof/>
             <w:webHidden/>
           </w:rPr>
-          <w:t>8</w:t>
+          <w:t>2</w:t>
         </w:r>
         <w:r>
           <w:rPr>
@@ -810,7 +810,7 @@
           <w:szCs w:val="22"/>
         </w:rPr>
       </w:pPr>
-      <w:hyperlink w:anchor="_Toc167890436" w:history="1">
+      <w:hyperlink w:anchor="_Toc169788576" w:history="1">
         <w:r>
           <w:rPr>
             <w:rStyle w:val="a9"/>
@@ -837,7 +837,7 @@
             <w:noProof/>
             <w:webHidden/>
           </w:rPr>
-          <w:instrText xml:space="preserve"> PAGEREF _Toc167890436 \h </w:instrText>
+          <w:instrText xml:space="preserve"> PAGEREF _Toc169788576 \h </w:instrText>
         </w:r>
         <w:r>
           <w:rPr>
@@ -857,7 +857,7 @@
             <w:noProof/>
             <w:webHidden/>
           </w:rPr>
-          <w:t>8</w:t>
+          <w:t>2</w:t>
         </w:r>
         <w:r>
           <w:rPr>
@@ -881,7 +881,7 @@
           <w:szCs w:val="22"/>
         </w:rPr>
       </w:pPr>
-      <w:hyperlink w:anchor="_Toc167890437" w:history="1">
+      <w:hyperlink w:anchor="_Toc169788577" w:history="1">
         <w:r>
           <w:rPr>
             <w:rStyle w:val="a9"/>
@@ -916,7 +916,7 @@
             <w:noProof/>
             <w:webHidden/>
           </w:rPr>
-          <w:instrText xml:space="preserve"> PAGEREF _Toc167890437 \h </w:instrText>
+          <w:instrText xml:space="preserve"> PAGEREF _Toc169788577 \h </w:instrText>
         </w:r>
         <w:r>
           <w:rPr>
@@ -936,7 +936,7 @@
             <w:noProof/>
             <w:webHidden/>
           </w:rPr>
-          <w:t>8</w:t>
+          <w:t>2</w:t>
         </w:r>
         <w:r>
           <w:rPr>
@@ -951,7 +951,6 @@
       <w:pPr>
         <w:pStyle w:val="31"/>
         <w:tabs>
-          <w:tab w:val="left" w:pos="1971"/>
           <w:tab w:val="right" w:leader="dot" w:pos="9344"/>
         </w:tabs>
         <w:rPr>
@@ -961,39 +960,23 @@
           <w:szCs w:val="22"/>
         </w:rPr>
       </w:pPr>
-      <w:hyperlink w:anchor="_Toc167890438" w:history="1">
+      <w:hyperlink w:anchor="_Toc169788578" w:history="1">
         <w:r>
           <w:rPr>
             <w:rStyle w:val="a9"/>
             <w:noProof/>
           </w:rPr>
-          <w:t>1.2.1</w:t>
-        </w:r>
-        <w:r>
-          <w:rPr>
-            <w:rFonts w:asciiTheme="minorHAnsi" w:eastAsiaTheme="minorEastAsia" w:hAnsiTheme="minorHAnsi" w:cstheme="minorBidi"/>
-            <w:noProof/>
-            <w:sz w:val="22"/>
-            <w:szCs w:val="22"/>
+          <w:t>1.2.1 Разработчик</w:t>
+        </w:r>
+        <w:r>
+          <w:rPr>
+            <w:noProof/>
+            <w:webHidden/>
           </w:rPr>
           <w:tab/>
         </w:r>
         <w:r>
           <w:rPr>
-            <w:rStyle w:val="a9"/>
-            <w:noProof/>
-          </w:rPr>
-          <w:t>Разработчик</w:t>
-        </w:r>
-        <w:r>
-          <w:rPr>
-            <w:noProof/>
-            <w:webHidden/>
-          </w:rPr>
-          <w:tab/>
-        </w:r>
-        <w:r>
-          <w:rPr>
             <w:noProof/>
             <w:webHidden/>
           </w:rPr>
@@ -1004,7 +987,7 @@
             <w:noProof/>
             <w:webHidden/>
           </w:rPr>
-          <w:instrText xml:space="preserve"> PAGEREF _Toc167890438 \h </w:instrText>
+          <w:instrText xml:space="preserve"> PAGEREF _Toc169788578 \h </w:instrText>
         </w:r>
         <w:r>
           <w:rPr>
@@ -1024,7 +1007,7 @@
             <w:noProof/>
             <w:webHidden/>
           </w:rPr>
-          <w:t>8</w:t>
+          <w:t>2</w:t>
         </w:r>
         <w:r>
           <w:rPr>
@@ -1039,7 +1022,6 @@
       <w:pPr>
         <w:pStyle w:val="31"/>
         <w:tabs>
-          <w:tab w:val="left" w:pos="1971"/>
           <w:tab w:val="right" w:leader="dot" w:pos="9344"/>
         </w:tabs>
         <w:rPr>
@@ -1049,39 +1031,23 @@
           <w:szCs w:val="22"/>
         </w:rPr>
       </w:pPr>
-      <w:hyperlink w:anchor="_Toc167890439" w:history="1">
+      <w:hyperlink w:anchor="_Toc169788579" w:history="1">
         <w:r>
           <w:rPr>
             <w:rStyle w:val="a9"/>
             <w:noProof/>
           </w:rPr>
-          <w:t>1.2.2</w:t>
-        </w:r>
-        <w:r>
-          <w:rPr>
-            <w:rFonts w:asciiTheme="minorHAnsi" w:eastAsiaTheme="minorEastAsia" w:hAnsiTheme="minorHAnsi" w:cstheme="minorBidi"/>
-            <w:noProof/>
-            <w:sz w:val="22"/>
-            <w:szCs w:val="22"/>
+          <w:t>1.2.2 Заказчик</w:t>
+        </w:r>
+        <w:r>
+          <w:rPr>
+            <w:noProof/>
+            <w:webHidden/>
           </w:rPr>
           <w:tab/>
         </w:r>
         <w:r>
           <w:rPr>
-            <w:rStyle w:val="a9"/>
-            <w:noProof/>
-          </w:rPr>
-          <w:t>Заказчик</w:t>
-        </w:r>
-        <w:r>
-          <w:rPr>
-            <w:noProof/>
-            <w:webHidden/>
-          </w:rPr>
-          <w:tab/>
-        </w:r>
-        <w:r>
-          <w:rPr>
             <w:noProof/>
             <w:webHidden/>
           </w:rPr>
@@ -1092,7 +1058,7 @@
             <w:noProof/>
             <w:webHidden/>
           </w:rPr>
-          <w:instrText xml:space="preserve"> PAGEREF _Toc167890439 \h </w:instrText>
+          <w:instrText xml:space="preserve"> PAGEREF _Toc169788579 \h </w:instrText>
         </w:r>
         <w:r>
           <w:rPr>
@@ -1112,7 +1078,7 @@
             <w:noProof/>
             <w:webHidden/>
           </w:rPr>
-          <w:t>8</w:t>
+          <w:t>2</w:t>
         </w:r>
         <w:r>
           <w:rPr>
@@ -1136,7 +1102,7 @@
           <w:szCs w:val="22"/>
         </w:rPr>
       </w:pPr>
-      <w:hyperlink w:anchor="_Toc167890440" w:history="1">
+      <w:hyperlink w:anchor="_Toc169788580" w:history="1">
         <w:r>
           <w:rPr>
             <w:rStyle w:val="a9"/>
@@ -1163,7 +1129,7 @@
             <w:noProof/>
             <w:webHidden/>
           </w:rPr>
-          <w:instrText xml:space="preserve"> PAGEREF _Toc167890440 \h </w:instrText>
+          <w:instrText xml:space="preserve"> PAGEREF _Toc169788580 \h </w:instrText>
         </w:r>
         <w:r>
           <w:rPr>
@@ -1183,7 +1149,7 @@
             <w:noProof/>
             <w:webHidden/>
           </w:rPr>
-          <w:t>9</w:t>
+          <w:t>2</w:t>
         </w:r>
         <w:r>
           <w:rPr>
@@ -1207,7 +1173,7 @@
           <w:szCs w:val="22"/>
         </w:rPr>
       </w:pPr>
-      <w:hyperlink w:anchor="_Toc167890441" w:history="1">
+      <w:hyperlink w:anchor="_Toc169788581" w:history="1">
         <w:r>
           <w:rPr>
             <w:rStyle w:val="a9"/>
@@ -1234,7 +1200,7 @@
             <w:noProof/>
             <w:webHidden/>
           </w:rPr>
-          <w:instrText xml:space="preserve"> PAGEREF _Toc167890441 \h </w:instrText>
+          <w:instrText xml:space="preserve"> PAGEREF _Toc169788581 \h </w:instrText>
         </w:r>
         <w:r>
           <w:rPr>
@@ -1254,7 +1220,7 @@
             <w:noProof/>
             <w:webHidden/>
           </w:rPr>
-          <w:t>9</w:t>
+          <w:t>2</w:t>
         </w:r>
         <w:r>
           <w:rPr>
@@ -1278,7 +1244,7 @@
           <w:szCs w:val="22"/>
         </w:rPr>
       </w:pPr>
-      <w:hyperlink w:anchor="_Toc167890442" w:history="1">
+      <w:hyperlink w:anchor="_Toc169788582" w:history="1">
         <w:r>
           <w:rPr>
             <w:rStyle w:val="a9"/>
@@ -1305,7 +1271,7 @@
             <w:noProof/>
             <w:webHidden/>
           </w:rPr>
-          <w:instrText xml:space="preserve"> PAGEREF _Toc167890442 \h </w:instrText>
+          <w:instrText xml:space="preserve"> PAGEREF _Toc169788582 \h </w:instrText>
         </w:r>
         <w:r>
           <w:rPr>
@@ -1325,7 +1291,7 @@
             <w:noProof/>
             <w:webHidden/>
           </w:rPr>
-          <w:t>9</w:t>
+          <w:t>2</w:t>
         </w:r>
         <w:r>
           <w:rPr>
@@ -1346,7 +1312,7 @@
           <w:szCs w:val="22"/>
         </w:rPr>
       </w:pPr>
-      <w:hyperlink w:anchor="_Toc167890443" w:history="1">
+      <w:hyperlink w:anchor="_Toc169788583" w:history="1">
         <w:r>
           <w:rPr>
             <w:rStyle w:val="a9"/>
@@ -1373,7 +1339,7 @@
             <w:noProof/>
             <w:webHidden/>
           </w:rPr>
-          <w:instrText xml:space="preserve"> PAGEREF _Toc167890443 \h </w:instrText>
+          <w:instrText xml:space="preserve"> PAGEREF _Toc169788583 \h </w:instrText>
         </w:r>
         <w:r>
           <w:rPr>
@@ -1393,7 +1359,7 @@
             <w:noProof/>
             <w:webHidden/>
           </w:rPr>
-          <w:t>10</w:t>
+          <w:t>2</w:t>
         </w:r>
         <w:r>
           <w:rPr>
@@ -1417,7 +1383,7 @@
           <w:szCs w:val="22"/>
         </w:rPr>
       </w:pPr>
-      <w:hyperlink w:anchor="_Toc167890444" w:history="1">
+      <w:hyperlink w:anchor="_Toc169788584" w:history="1">
         <w:r>
           <w:rPr>
             <w:rStyle w:val="a9"/>
@@ -1444,7 +1410,7 @@
             <w:noProof/>
             <w:webHidden/>
           </w:rPr>
-          <w:instrText xml:space="preserve"> PAGEREF _Toc167890444 \h </w:instrText>
+          <w:instrText xml:space="preserve"> PAGEREF _Toc169788584 \h </w:instrText>
         </w:r>
         <w:r>
           <w:rPr>
@@ -1464,7 +1430,7 @@
             <w:noProof/>
             <w:webHidden/>
           </w:rPr>
-          <w:t>10</w:t>
+          <w:t>2</w:t>
         </w:r>
         <w:r>
           <w:rPr>
@@ -1488,7 +1454,7 @@
           <w:szCs w:val="22"/>
         </w:rPr>
       </w:pPr>
-      <w:hyperlink w:anchor="_Toc167890445" w:history="1">
+      <w:hyperlink w:anchor="_Toc169788585" w:history="1">
         <w:r>
           <w:rPr>
             <w:rStyle w:val="a9"/>
@@ -1515,7 +1481,7 @@
             <w:noProof/>
             <w:webHidden/>
           </w:rPr>
-          <w:instrText xml:space="preserve"> PAGEREF _Toc167890445 \h </w:instrText>
+          <w:instrText xml:space="preserve"> PAGEREF _Toc169788585 \h </w:instrText>
         </w:r>
         <w:r>
           <w:rPr>
@@ -1535,7 +1501,7 @@
             <w:noProof/>
             <w:webHidden/>
           </w:rPr>
-          <w:t>10</w:t>
+          <w:t>2</w:t>
         </w:r>
         <w:r>
           <w:rPr>
@@ -1556,7 +1522,7 @@
           <w:szCs w:val="22"/>
         </w:rPr>
       </w:pPr>
-      <w:hyperlink w:anchor="_Toc167890446" w:history="1">
+      <w:hyperlink w:anchor="_Toc169788586" w:history="1">
         <w:r>
           <w:rPr>
             <w:rStyle w:val="a9"/>
@@ -1583,7 +1549,7 @@
             <w:noProof/>
             <w:webHidden/>
           </w:rPr>
-          <w:instrText xml:space="preserve"> PAGEREF _Toc167890446 \h </w:instrText>
+          <w:instrText xml:space="preserve"> PAGEREF _Toc169788586 \h </w:instrText>
         </w:r>
         <w:r>
           <w:rPr>
@@ -1603,7 +1569,7 @@
             <w:noProof/>
             <w:webHidden/>
           </w:rPr>
-          <w:t>11</w:t>
+          <w:t>2</w:t>
         </w:r>
         <w:r>
           <w:rPr>
@@ -1627,7 +1593,7 @@
           <w:szCs w:val="22"/>
         </w:rPr>
       </w:pPr>
-      <w:hyperlink w:anchor="_Toc167890447" w:history="1">
+      <w:hyperlink w:anchor="_Toc169788587" w:history="1">
         <w:r>
           <w:rPr>
             <w:rStyle w:val="a9"/>
@@ -1654,7 +1620,7 @@
             <w:noProof/>
             <w:webHidden/>
           </w:rPr>
-          <w:instrText xml:space="preserve"> PAGEREF _Toc167890447 \h </w:instrText>
+          <w:instrText xml:space="preserve"> PAGEREF _Toc169788587 \h </w:instrText>
         </w:r>
         <w:r>
           <w:rPr>
@@ -1674,7 +1640,7 @@
             <w:noProof/>
             <w:webHidden/>
           </w:rPr>
-          <w:t>11</w:t>
+          <w:t>2</w:t>
         </w:r>
         <w:r>
           <w:rPr>
@@ -1698,7 +1664,7 @@
           <w:szCs w:val="22"/>
         </w:rPr>
       </w:pPr>
-      <w:hyperlink w:anchor="_Toc167890448" w:history="1">
+      <w:hyperlink w:anchor="_Toc169788588" w:history="1">
         <w:r>
           <w:rPr>
             <w:rStyle w:val="a9"/>
@@ -1725,7 +1691,7 @@
             <w:noProof/>
             <w:webHidden/>
           </w:rPr>
-          <w:instrText xml:space="preserve"> PAGEREF _Toc167890448 \h </w:instrText>
+          <w:instrText xml:space="preserve"> PAGEREF _Toc169788588 \h </w:instrText>
         </w:r>
         <w:r>
           <w:rPr>
@@ -1745,7 +1711,7 @@
             <w:noProof/>
             <w:webHidden/>
           </w:rPr>
-          <w:t>11</w:t>
+          <w:t>2</w:t>
         </w:r>
         <w:r>
           <w:rPr>
@@ -1769,7 +1735,7 @@
           <w:szCs w:val="22"/>
         </w:rPr>
       </w:pPr>
-      <w:hyperlink w:anchor="_Toc167890449" w:history="1">
+      <w:hyperlink w:anchor="_Toc169788589" w:history="1">
         <w:r>
           <w:rPr>
             <w:rStyle w:val="a9"/>
@@ -1796,7 +1762,7 @@
             <w:noProof/>
             <w:webHidden/>
           </w:rPr>
-          <w:instrText xml:space="preserve"> PAGEREF _Toc167890449 \h </w:instrText>
+          <w:instrText xml:space="preserve"> PAGEREF _Toc169788589 \h </w:instrText>
         </w:r>
         <w:r>
           <w:rPr>
@@ -1816,7 +1782,7 @@
             <w:noProof/>
             <w:webHidden/>
           </w:rPr>
-          <w:t>12</w:t>
+          <w:t>2</w:t>
         </w:r>
         <w:r>
           <w:rPr>
@@ -1840,7 +1806,7 @@
           <w:szCs w:val="22"/>
         </w:rPr>
       </w:pPr>
-      <w:hyperlink w:anchor="_Toc167890450" w:history="1">
+      <w:hyperlink w:anchor="_Toc169788590" w:history="1">
         <w:r>
           <w:rPr>
             <w:rStyle w:val="a9"/>
@@ -1867,7 +1833,7 @@
             <w:noProof/>
             <w:webHidden/>
           </w:rPr>
-          <w:instrText xml:space="preserve"> PAGEREF _Toc167890450 \h </w:instrText>
+          <w:instrText xml:space="preserve"> PAGEREF _Toc169788590 \h </w:instrText>
         </w:r>
         <w:r>
           <w:rPr>
@@ -1887,7 +1853,7 @@
             <w:noProof/>
             <w:webHidden/>
           </w:rPr>
-          <w:t>12</w:t>
+          <w:t>2</w:t>
         </w:r>
         <w:r>
           <w:rPr>
@@ -1902,7 +1868,6 @@
       <w:pPr>
         <w:pStyle w:val="31"/>
         <w:tabs>
-          <w:tab w:val="left" w:pos="1971"/>
           <w:tab w:val="right" w:leader="dot" w:pos="9344"/>
         </w:tabs>
         <w:rPr>
@@ -1912,39 +1877,23 @@
           <w:szCs w:val="22"/>
         </w:rPr>
       </w:pPr>
-      <w:hyperlink w:anchor="_Toc167890451" w:history="1">
+      <w:hyperlink w:anchor="_Toc169788591" w:history="1">
         <w:r>
           <w:rPr>
             <w:rStyle w:val="a9"/>
             <w:noProof/>
           </w:rPr>
-          <w:t>3.4.1</w:t>
-        </w:r>
-        <w:r>
-          <w:rPr>
-            <w:rFonts w:asciiTheme="minorHAnsi" w:eastAsiaTheme="minorEastAsia" w:hAnsiTheme="minorHAnsi" w:cstheme="minorBidi"/>
-            <w:noProof/>
-            <w:sz w:val="22"/>
-            <w:szCs w:val="22"/>
+          <w:t>3.4.1 Требования к программному обеспечению приложения</w:t>
+        </w:r>
+        <w:r>
+          <w:rPr>
+            <w:noProof/>
+            <w:webHidden/>
           </w:rPr>
           <w:tab/>
         </w:r>
         <w:r>
           <w:rPr>
-            <w:rStyle w:val="a9"/>
-            <w:noProof/>
-          </w:rPr>
-          <w:t>Требования к программному обеспечению приложения</w:t>
-        </w:r>
-        <w:r>
-          <w:rPr>
-            <w:noProof/>
-            <w:webHidden/>
-          </w:rPr>
-          <w:tab/>
-        </w:r>
-        <w:r>
-          <w:rPr>
             <w:noProof/>
             <w:webHidden/>
           </w:rPr>
@@ -1955,7 +1904,7 @@
             <w:noProof/>
             <w:webHidden/>
           </w:rPr>
-          <w:instrText xml:space="preserve"> PAGEREF _Toc167890451 \h </w:instrText>
+          <w:instrText xml:space="preserve"> PAGEREF _Toc169788591 \h </w:instrText>
         </w:r>
         <w:r>
           <w:rPr>
@@ -1975,7 +1924,7 @@
             <w:noProof/>
             <w:webHidden/>
           </w:rPr>
-          <w:t>13</w:t>
+          <w:t>2</w:t>
         </w:r>
         <w:r>
           <w:rPr>
@@ -1990,7 +1939,6 @@
       <w:pPr>
         <w:pStyle w:val="31"/>
         <w:tabs>
-          <w:tab w:val="left" w:pos="1971"/>
           <w:tab w:val="right" w:leader="dot" w:pos="9344"/>
         </w:tabs>
         <w:rPr>
@@ -2000,39 +1948,23 @@
           <w:szCs w:val="22"/>
         </w:rPr>
       </w:pPr>
-      <w:hyperlink w:anchor="_Toc167890452" w:history="1">
+      <w:hyperlink w:anchor="_Toc169788592" w:history="1">
         <w:r>
           <w:rPr>
             <w:rStyle w:val="a9"/>
             <w:noProof/>
           </w:rPr>
-          <w:t>3.4.2</w:t>
-        </w:r>
-        <w:r>
-          <w:rPr>
-            <w:rFonts w:asciiTheme="minorHAnsi" w:eastAsiaTheme="minorEastAsia" w:hAnsiTheme="minorHAnsi" w:cstheme="minorBidi"/>
-            <w:noProof/>
-            <w:sz w:val="22"/>
-            <w:szCs w:val="22"/>
+          <w:t>3.4.2 Лингвистические требования</w:t>
+        </w:r>
+        <w:r>
+          <w:rPr>
+            <w:noProof/>
+            <w:webHidden/>
           </w:rPr>
           <w:tab/>
         </w:r>
         <w:r>
           <w:rPr>
-            <w:rStyle w:val="a9"/>
-            <w:noProof/>
-          </w:rPr>
-          <w:t>Лингвистические требования</w:t>
-        </w:r>
-        <w:r>
-          <w:rPr>
-            <w:noProof/>
-            <w:webHidden/>
-          </w:rPr>
-          <w:tab/>
-        </w:r>
-        <w:r>
-          <w:rPr>
             <w:noProof/>
             <w:webHidden/>
           </w:rPr>
@@ -2043,7 +1975,7 @@
             <w:noProof/>
             <w:webHidden/>
           </w:rPr>
-          <w:instrText xml:space="preserve"> PAGEREF _Toc167890452 \h </w:instrText>
+          <w:instrText xml:space="preserve"> PAGEREF _Toc169788592 \h </w:instrText>
         </w:r>
         <w:r>
           <w:rPr>
@@ -2063,7 +1995,7 @@
             <w:noProof/>
             <w:webHidden/>
           </w:rPr>
-          <w:t>13</w:t>
+          <w:t>2</w:t>
         </w:r>
         <w:r>
           <w:rPr>
@@ -2084,7 +2016,7 @@
           <w:szCs w:val="22"/>
         </w:rPr>
       </w:pPr>
-      <w:hyperlink w:anchor="_Toc167890453" w:history="1">
+      <w:hyperlink w:anchor="_Toc169788593" w:history="1">
         <w:r>
           <w:rPr>
             <w:rStyle w:val="a9"/>
@@ -2111,7 +2043,7 @@
             <w:noProof/>
             <w:webHidden/>
           </w:rPr>
-          <w:instrText xml:space="preserve"> PAGEREF _Toc167890453 \h </w:instrText>
+          <w:instrText xml:space="preserve"> PAGEREF _Toc169788593 \h </w:instrText>
         </w:r>
         <w:r>
           <w:rPr>
@@ -2131,7 +2063,7 @@
             <w:noProof/>
             <w:webHidden/>
           </w:rPr>
-          <w:t>14</w:t>
+          <w:t>2</w:t>
         </w:r>
         <w:r>
           <w:rPr>
@@ -2155,7 +2087,7 @@
           <w:szCs w:val="22"/>
         </w:rPr>
       </w:pPr>
-      <w:hyperlink w:anchor="_Toc167890454" w:history="1">
+      <w:hyperlink w:anchor="_Toc169788594" w:history="1">
         <w:r>
           <w:rPr>
             <w:rStyle w:val="a9"/>
@@ -2182,7 +2114,7 @@
             <w:noProof/>
             <w:webHidden/>
           </w:rPr>
-          <w:instrText xml:space="preserve"> PAGEREF _Toc167890454 \h </w:instrText>
+          <w:instrText xml:space="preserve"> PAGEREF _Toc169788594 \h </w:instrText>
         </w:r>
         <w:r>
           <w:rPr>
@@ -2202,7 +2134,7 @@
             <w:noProof/>
             <w:webHidden/>
           </w:rPr>
-          <w:t>14</w:t>
+          <w:t>2</w:t>
         </w:r>
         <w:r>
           <w:rPr>
@@ -2226,7 +2158,7 @@
           <w:szCs w:val="22"/>
         </w:rPr>
       </w:pPr>
-      <w:hyperlink w:anchor="_Toc167890455" w:history="1">
+      <w:hyperlink w:anchor="_Toc169788595" w:history="1">
         <w:r>
           <w:rPr>
             <w:rStyle w:val="a9"/>
@@ -2253,7 +2185,7 @@
             <w:noProof/>
             <w:webHidden/>
           </w:rPr>
-          <w:instrText xml:space="preserve"> PAGEREF _Toc167890455 \h </w:instrText>
+          <w:instrText xml:space="preserve"> PAGEREF _Toc169788595 \h </w:instrText>
         </w:r>
         <w:r>
           <w:rPr>
@@ -2273,7 +2205,7 @@
             <w:noProof/>
             <w:webHidden/>
           </w:rPr>
-          <w:t>15</w:t>
+          <w:t>2</w:t>
         </w:r>
         <w:r>
           <w:rPr>
@@ -2297,7 +2229,7 @@
           <w:szCs w:val="22"/>
         </w:rPr>
       </w:pPr>
-      <w:hyperlink w:anchor="_Toc167890456" w:history="1">
+      <w:hyperlink w:anchor="_Toc169788596" w:history="1">
         <w:r>
           <w:rPr>
             <w:rStyle w:val="a9"/>
@@ -2324,7 +2256,7 @@
             <w:noProof/>
             <w:webHidden/>
           </w:rPr>
-          <w:instrText xml:space="preserve"> PAGEREF _Toc167890456 \h </w:instrText>
+          <w:instrText xml:space="preserve"> PAGEREF _Toc169788596 \h </w:instrText>
         </w:r>
         <w:r>
           <w:rPr>
@@ -2344,7 +2276,7 @@
             <w:noProof/>
             <w:webHidden/>
           </w:rPr>
-          <w:t>16</w:t>
+          <w:t>2</w:t>
         </w:r>
         <w:r>
           <w:rPr>
@@ -2368,7 +2300,7 @@
           <w:szCs w:val="22"/>
         </w:rPr>
       </w:pPr>
-      <w:hyperlink w:anchor="_Toc167890457" w:history="1">
+      <w:hyperlink w:anchor="_Toc169788597" w:history="1">
         <w:r>
           <w:rPr>
             <w:rStyle w:val="a9"/>
@@ -2395,7 +2327,7 @@
             <w:noProof/>
             <w:webHidden/>
           </w:rPr>
-          <w:instrText xml:space="preserve"> PAGEREF _Toc167890457 \h </w:instrText>
+          <w:instrText xml:space="preserve"> PAGEREF _Toc169788597 \h </w:instrText>
         </w:r>
         <w:r>
           <w:rPr>
@@ -2415,7 +2347,7 @@
             <w:noProof/>
             <w:webHidden/>
           </w:rPr>
-          <w:t>17</w:t>
+          <w:t>2</w:t>
         </w:r>
         <w:r>
           <w:rPr>
@@ -2439,7 +2371,7 @@
           <w:szCs w:val="22"/>
         </w:rPr>
       </w:pPr>
-      <w:hyperlink w:anchor="_Toc167890458" w:history="1">
+      <w:hyperlink w:anchor="_Toc169788598" w:history="1">
         <w:r>
           <w:rPr>
             <w:rStyle w:val="a9"/>
@@ -2466,7 +2398,7 @@
             <w:noProof/>
             <w:webHidden/>
           </w:rPr>
-          <w:instrText xml:space="preserve"> PAGEREF _Toc167890458 \h </w:instrText>
+          <w:instrText xml:space="preserve"> PAGEREF _Toc169788598 \h </w:instrText>
         </w:r>
         <w:r>
           <w:rPr>
@@ -2486,7 +2418,7 @@
             <w:noProof/>
             <w:webHidden/>
           </w:rPr>
-          <w:t>18</w:t>
+          <w:t>2</w:t>
         </w:r>
         <w:r>
           <w:rPr>
@@ -2510,7 +2442,7 @@
           <w:szCs w:val="22"/>
         </w:rPr>
       </w:pPr>
-      <w:hyperlink w:anchor="_Toc167890459" w:history="1">
+      <w:hyperlink w:anchor="_Toc169788599" w:history="1">
         <w:r>
           <w:rPr>
             <w:rStyle w:val="a9"/>
@@ -2537,7 +2469,7 @@
             <w:noProof/>
             <w:webHidden/>
           </w:rPr>
-          <w:instrText xml:space="preserve"> PAGEREF _Toc167890459 \h </w:instrText>
+          <w:instrText xml:space="preserve"> PAGEREF _Toc169788599 \h </w:instrText>
         </w:r>
         <w:r>
           <w:rPr>
@@ -2557,7 +2489,7 @@
             <w:noProof/>
             <w:webHidden/>
           </w:rPr>
-          <w:t>19</w:t>
+          <w:t>2</w:t>
         </w:r>
         <w:r>
           <w:rPr>
@@ -2581,7 +2513,7 @@
           <w:szCs w:val="22"/>
         </w:rPr>
       </w:pPr>
-      <w:hyperlink w:anchor="_Toc167890460" w:history="1">
+      <w:hyperlink w:anchor="_Toc169788600" w:history="1">
         <w:r>
           <w:rPr>
             <w:rStyle w:val="a9"/>
@@ -2608,7 +2540,7 @@
             <w:noProof/>
             <w:webHidden/>
           </w:rPr>
-          <w:instrText xml:space="preserve"> PAGEREF _Toc167890460 \h </w:instrText>
+          <w:instrText xml:space="preserve"> PAGEREF _Toc169788600 \h </w:instrText>
         </w:r>
         <w:r>
           <w:rPr>
@@ -2628,7 +2560,7 @@
             <w:noProof/>
             <w:webHidden/>
           </w:rPr>
-          <w:t>20</w:t>
+          <w:t>2</w:t>
         </w:r>
         <w:r>
           <w:rPr>
@@ -2652,7 +2584,7 @@
           <w:szCs w:val="22"/>
         </w:rPr>
       </w:pPr>
-      <w:hyperlink w:anchor="_Toc167890461" w:history="1">
+      <w:hyperlink w:anchor="_Toc169788601" w:history="1">
         <w:r>
           <w:rPr>
             <w:rStyle w:val="a9"/>
@@ -2679,7 +2611,7 @@
             <w:noProof/>
             <w:webHidden/>
           </w:rPr>
-          <w:instrText xml:space="preserve"> PAGEREF _Toc167890461 \h </w:instrText>
+          <w:instrText xml:space="preserve"> PAGEREF _Toc169788601 \h </w:instrText>
         </w:r>
         <w:r>
           <w:rPr>
@@ -2699,7 +2631,7 @@
             <w:noProof/>
             <w:webHidden/>
           </w:rPr>
-          <w:t>22</w:t>
+          <w:t>2</w:t>
         </w:r>
         <w:r>
           <w:rPr>
@@ -2723,7 +2655,7 @@
           <w:szCs w:val="22"/>
         </w:rPr>
       </w:pPr>
-      <w:hyperlink w:anchor="_Toc167890462" w:history="1">
+      <w:hyperlink w:anchor="_Toc169788602" w:history="1">
         <w:r>
           <w:rPr>
             <w:rStyle w:val="a9"/>
@@ -2750,7 +2682,7 @@
             <w:noProof/>
             <w:webHidden/>
           </w:rPr>
-          <w:instrText xml:space="preserve"> PAGEREF _Toc167890462 \h </w:instrText>
+          <w:instrText xml:space="preserve"> PAGEREF _Toc169788602 \h </w:instrText>
         </w:r>
         <w:r>
           <w:rPr>
@@ -2770,7 +2702,7 @@
             <w:noProof/>
             <w:webHidden/>
           </w:rPr>
-          <w:t>23</w:t>
+          <w:t>2</w:t>
         </w:r>
         <w:r>
           <w:rPr>
@@ -2794,7 +2726,7 @@
           <w:szCs w:val="22"/>
         </w:rPr>
       </w:pPr>
-      <w:hyperlink w:anchor="_Toc167890463" w:history="1">
+      <w:hyperlink w:anchor="_Toc169788603" w:history="1">
         <w:r>
           <w:rPr>
             <w:rStyle w:val="a9"/>
@@ -2821,7 +2753,7 @@
             <w:noProof/>
             <w:webHidden/>
           </w:rPr>
-          <w:instrText xml:space="preserve"> PAGEREF _Toc167890463 \h </w:instrText>
+          <w:instrText xml:space="preserve"> PAGEREF _Toc169788603 \h </w:instrText>
         </w:r>
         <w:r>
           <w:rPr>
@@ -2841,7 +2773,7 @@
             <w:noProof/>
             <w:webHidden/>
           </w:rPr>
-          <w:t>24</w:t>
+          <w:t>2</w:t>
         </w:r>
         <w:r>
           <w:rPr>
@@ -2865,7 +2797,7 @@
           <w:szCs w:val="22"/>
         </w:rPr>
       </w:pPr>
-      <w:hyperlink w:anchor="_Toc167890464" w:history="1">
+      <w:hyperlink w:anchor="_Toc169788604" w:history="1">
         <w:r>
           <w:rPr>
             <w:rStyle w:val="a9"/>
@@ -2892,7 +2824,7 @@
             <w:noProof/>
             <w:webHidden/>
           </w:rPr>
-          <w:instrText xml:space="preserve"> PAGEREF _Toc167890464 \h </w:instrText>
+          <w:instrText xml:space="preserve"> PAGEREF _Toc169788604 \h </w:instrText>
         </w:r>
         <w:r>
           <w:rPr>
@@ -2912,7 +2844,7 @@
             <w:noProof/>
             <w:webHidden/>
           </w:rPr>
-          <w:t>25</w:t>
+          <w:t>2</w:t>
         </w:r>
         <w:r>
           <w:rPr>
@@ -2936,7 +2868,7 @@
           <w:szCs w:val="22"/>
         </w:rPr>
       </w:pPr>
-      <w:hyperlink w:anchor="_Toc167890465" w:history="1">
+      <w:hyperlink w:anchor="_Toc169788605" w:history="1">
         <w:r>
           <w:rPr>
             <w:rStyle w:val="a9"/>
@@ -2963,7 +2895,7 @@
             <w:noProof/>
             <w:webHidden/>
           </w:rPr>
-          <w:instrText xml:space="preserve"> PAGEREF _Toc167890465 \h </w:instrText>
+          <w:instrText xml:space="preserve"> PAGEREF _Toc169788605 \h </w:instrText>
         </w:r>
         <w:r>
           <w:rPr>
@@ -2983,7 +2915,7 @@
             <w:noProof/>
             <w:webHidden/>
           </w:rPr>
-          <w:t>26</w:t>
+          <w:t>2</w:t>
         </w:r>
         <w:r>
           <w:rPr>
@@ -3004,7 +2936,7 @@
           <w:szCs w:val="22"/>
         </w:rPr>
       </w:pPr>
-      <w:hyperlink w:anchor="_Toc167890466" w:history="1">
+      <w:hyperlink w:anchor="_Toc169788606" w:history="1">
         <w:r>
           <w:rPr>
             <w:rStyle w:val="a9"/>
@@ -3031,7 +2963,7 @@
             <w:noProof/>
             <w:webHidden/>
           </w:rPr>
-          <w:instrText xml:space="preserve"> PAGEREF _Toc167890466 \h </w:instrText>
+          <w:instrText xml:space="preserve"> PAGEREF _Toc169788606 \h </w:instrText>
         </w:r>
         <w:r>
           <w:rPr>
@@ -3051,7 +2983,7 @@
             <w:noProof/>
             <w:webHidden/>
           </w:rPr>
-          <w:t>28</w:t>
+          <w:t>2</w:t>
         </w:r>
         <w:r>
           <w:rPr>
@@ -3072,7 +3004,7 @@
           <w:szCs w:val="22"/>
         </w:rPr>
       </w:pPr>
-      <w:hyperlink w:anchor="_Toc167890467" w:history="1">
+      <w:hyperlink w:anchor="_Toc169788607" w:history="1">
         <w:r>
           <w:rPr>
             <w:rStyle w:val="a9"/>
@@ -3099,7 +3031,7 @@
             <w:noProof/>
             <w:webHidden/>
           </w:rPr>
-          <w:instrText xml:space="preserve"> PAGEREF _Toc167890467 \h </w:instrText>
+          <w:instrText xml:space="preserve"> PAGEREF _Toc169788607 \h </w:instrText>
         </w:r>
         <w:r>
           <w:rPr>
@@ -3119,7 +3051,7 @@
             <w:noProof/>
             <w:webHidden/>
           </w:rPr>
-          <w:t>29</w:t>
+          <w:t>2</w:t>
         </w:r>
         <w:r>
           <w:rPr>
@@ -3143,7 +3075,7 @@
           <w:szCs w:val="22"/>
         </w:rPr>
       </w:pPr>
-      <w:hyperlink w:anchor="_Toc167890468" w:history="1">
+      <w:hyperlink w:anchor="_Toc169788608" w:history="1">
         <w:r>
           <w:rPr>
             <w:rStyle w:val="a9"/>
@@ -3170,7 +3102,7 @@
             <w:noProof/>
             <w:webHidden/>
           </w:rPr>
-          <w:instrText xml:space="preserve"> PAGEREF _Toc167890468 \h </w:instrText>
+          <w:instrText xml:space="preserve"> PAGEREF _Toc169788608 \h </w:instrText>
         </w:r>
         <w:r>
           <w:rPr>
@@ -3190,7 +3122,7 @@
             <w:noProof/>
             <w:webHidden/>
           </w:rPr>
-          <w:t>33</w:t>
+          <w:t>2</w:t>
         </w:r>
         <w:r>
           <w:rPr>
@@ -3214,7 +3146,7 @@
           <w:szCs w:val="22"/>
         </w:rPr>
       </w:pPr>
-      <w:hyperlink w:anchor="_Toc167890469" w:history="1">
+      <w:hyperlink w:anchor="_Toc169788609" w:history="1">
         <w:r>
           <w:rPr>
             <w:rStyle w:val="a9"/>
@@ -3241,7 +3173,7 @@
             <w:noProof/>
             <w:webHidden/>
           </w:rPr>
-          <w:instrText xml:space="preserve"> PAGEREF _Toc167890469 \h </w:instrText>
+          <w:instrText xml:space="preserve"> PAGEREF _Toc169788609 \h </w:instrText>
         </w:r>
         <w:r>
           <w:rPr>
@@ -3261,7 +3193,7 @@
             <w:noProof/>
             <w:webHidden/>
           </w:rPr>
-          <w:t>35</w:t>
+          <w:t>2</w:t>
         </w:r>
         <w:r>
           <w:rPr>
@@ -3285,7 +3217,7 @@
           <w:szCs w:val="22"/>
         </w:rPr>
       </w:pPr>
-      <w:hyperlink w:anchor="_Toc167890470" w:history="1">
+      <w:hyperlink w:anchor="_Toc169788610" w:history="1">
         <w:r>
           <w:rPr>
             <w:rStyle w:val="a9"/>
@@ -3312,7 +3244,7 @@
             <w:noProof/>
             <w:webHidden/>
           </w:rPr>
-          <w:instrText xml:space="preserve"> PAGEREF _Toc167890470 \h </w:instrText>
+          <w:instrText xml:space="preserve"> PAGEREF _Toc169788610 \h </w:instrText>
         </w:r>
         <w:r>
           <w:rPr>
@@ -3332,7 +3264,7 @@
             <w:noProof/>
             <w:webHidden/>
           </w:rPr>
-          <w:t>43</w:t>
+          <w:t>2</w:t>
         </w:r>
         <w:r>
           <w:rPr>
@@ -3353,7 +3285,7 @@
           <w:szCs w:val="22"/>
         </w:rPr>
       </w:pPr>
-      <w:hyperlink w:anchor="_Toc167890471" w:history="1">
+      <w:hyperlink w:anchor="_Toc169788611" w:history="1">
         <w:r>
           <w:rPr>
             <w:rStyle w:val="a9"/>
@@ -3380,7 +3312,7 @@
             <w:noProof/>
             <w:webHidden/>
           </w:rPr>
-          <w:instrText xml:space="preserve"> PAGEREF _Toc167890471 \h </w:instrText>
+          <w:instrText xml:space="preserve"> PAGEREF _Toc169788611 \h </w:instrText>
         </w:r>
         <w:r>
           <w:rPr>
@@ -3400,7 +3332,7 @@
             <w:noProof/>
             <w:webHidden/>
           </w:rPr>
-          <w:t>45</w:t>
+          <w:t>2</w:t>
         </w:r>
         <w:r>
           <w:rPr>
@@ -3421,7 +3353,7 @@
           <w:szCs w:val="22"/>
         </w:rPr>
       </w:pPr>
-      <w:hyperlink w:anchor="_Toc167890472" w:history="1">
+      <w:hyperlink w:anchor="_Toc169788612" w:history="1">
         <w:r>
           <w:rPr>
             <w:rStyle w:val="a9"/>
@@ -3448,7 +3380,7 @@
             <w:noProof/>
             <w:webHidden/>
           </w:rPr>
-          <w:instrText xml:space="preserve"> PAGEREF _Toc167890472 \h </w:instrText>
+          <w:instrText xml:space="preserve"> PAGEREF _Toc169788612 \h </w:instrText>
         </w:r>
         <w:r>
           <w:rPr>
@@ -3468,7 +3400,7 @@
             <w:noProof/>
             <w:webHidden/>
           </w:rPr>
-          <w:t>46</w:t>
+          <w:t>2</w:t>
         </w:r>
         <w:r>
           <w:rPr>
@@ -3482,6 +3414,7 @@
     <w:p>
       <w:pPr>
         <w:pStyle w:val="af5"/>
+        <w:jc w:val="both"/>
         <w:rPr>
           <w:rFonts w:eastAsia="DejaVu Sans Condensed"/>
         </w:rPr>
@@ -3510,7 +3443,7 @@
       <w:bookmarkStart w:id="1" w:name="_Toc161510740"/>
       <w:bookmarkStart w:id="2" w:name="_Toc161511199"/>
       <w:bookmarkStart w:id="3" w:name="_Toc167882994"/>
-      <w:bookmarkStart w:id="4" w:name="_Toc167890434"/>
+      <w:bookmarkStart w:id="4" w:name="_Toc169788574"/>
       <w:r>
         <w:rPr>
           <w:lang w:val="ru-RU"/>
@@ -4982,7 +4915,7 @@
       <w:bookmarkStart w:id="5" w:name="_Toc160314568"/>
       <w:bookmarkStart w:id="6" w:name="_Toc161511296"/>
       <w:bookmarkStart w:id="7" w:name="_Toc167882995"/>
-      <w:bookmarkStart w:id="8" w:name="_Toc167890435"/>
+      <w:bookmarkStart w:id="8" w:name="_Toc169788575"/>
       <w:r>
         <w:lastRenderedPageBreak/>
         <w:t>Общие сведения о приложении</w:t>
@@ -5013,7 +4946,7 @@
       <w:bookmarkStart w:id="9" w:name="_Toc160314569"/>
       <w:bookmarkStart w:id="10" w:name="_Toc161511297"/>
       <w:bookmarkStart w:id="11" w:name="_Toc167882996"/>
-      <w:bookmarkStart w:id="12" w:name="_Toc167890436"/>
+      <w:bookmarkStart w:id="12" w:name="_Toc169788576"/>
       <w:r>
         <w:t xml:space="preserve">Полное наименование </w:t>
       </w:r>
@@ -5137,7 +5070,7 @@
       <w:bookmarkStart w:id="13" w:name="_Toc160314570"/>
       <w:bookmarkStart w:id="14" w:name="_Toc161511298"/>
       <w:bookmarkStart w:id="15" w:name="_Toc167882997"/>
-      <w:bookmarkStart w:id="16" w:name="_Toc167890437"/>
+      <w:bookmarkStart w:id="16" w:name="_Toc169788577"/>
       <w:r>
         <w:t>Разработчик и заказчик</w:t>
       </w:r>
@@ -5161,7 +5094,7 @@
       <w:bookmarkStart w:id="17" w:name="_Toc160314571"/>
       <w:bookmarkStart w:id="18" w:name="_Toc161511299"/>
       <w:bookmarkStart w:id="19" w:name="_Toc167882998"/>
-      <w:bookmarkStart w:id="20" w:name="_Toc167890438"/>
+      <w:bookmarkStart w:id="20" w:name="_Toc169788578"/>
       <w:r>
         <w:t>Разработчик</w:t>
       </w:r>
@@ -5213,7 +5146,7 @@
       <w:bookmarkStart w:id="21" w:name="_Toc160314572"/>
       <w:bookmarkStart w:id="22" w:name="_Toc161511300"/>
       <w:bookmarkStart w:id="23" w:name="_Toc167882999"/>
-      <w:bookmarkStart w:id="24" w:name="_Toc167890439"/>
+      <w:bookmarkStart w:id="24" w:name="_Toc169788579"/>
       <w:r>
         <w:t>Заказчик</w:t>
       </w:r>
@@ -5239,7 +5172,7 @@
       </w:pPr>
       <w:bookmarkStart w:id="25" w:name="_Toc161511301"/>
       <w:bookmarkStart w:id="26" w:name="_Toc167883000"/>
-      <w:bookmarkStart w:id="27" w:name="_Toc167890440"/>
+      <w:bookmarkStart w:id="27" w:name="_Toc169788580"/>
       <w:r>
         <w:lastRenderedPageBreak/>
         <w:t>П</w:t>
@@ -5298,7 +5231,7 @@
       <w:bookmarkStart w:id="28" w:name="_Toc160314573"/>
       <w:bookmarkStart w:id="29" w:name="_Toc161511302"/>
       <w:bookmarkStart w:id="30" w:name="_Toc167883001"/>
-      <w:bookmarkStart w:id="31" w:name="_Toc167890441"/>
+      <w:bookmarkStart w:id="31" w:name="_Toc169788581"/>
       <w:r>
         <w:t>Плановые сроки окончания работ</w:t>
       </w:r>
@@ -5351,7 +5284,7 @@
       <w:bookmarkStart w:id="32" w:name="_Toc160314574"/>
       <w:bookmarkStart w:id="33" w:name="_Toc161511303"/>
       <w:bookmarkStart w:id="34" w:name="_Toc167883002"/>
-      <w:bookmarkStart w:id="35" w:name="_Toc167890442"/>
+      <w:bookmarkStart w:id="35" w:name="_Toc169788582"/>
       <w:r>
         <w:t>Состав и содержание работ по созданию системы</w:t>
       </w:r>
@@ -5586,7 +5519,7 @@
       <w:bookmarkStart w:id="36" w:name="_Toc160314575"/>
       <w:bookmarkStart w:id="37" w:name="_Toc161511304"/>
       <w:bookmarkStart w:id="38" w:name="_Toc167883003"/>
-      <w:bookmarkStart w:id="39" w:name="_Toc167890443"/>
+      <w:bookmarkStart w:id="39" w:name="_Toc169788583"/>
       <w:r>
         <w:lastRenderedPageBreak/>
         <w:t>Цели и назначение создания автоматизированной системы</w:t>
@@ -5611,7 +5544,7 @@
       <w:bookmarkStart w:id="40" w:name="_Toc160314576"/>
       <w:bookmarkStart w:id="41" w:name="_Toc161511305"/>
       <w:bookmarkStart w:id="42" w:name="_Toc167883004"/>
-      <w:bookmarkStart w:id="43" w:name="_Toc167890444"/>
+      <w:bookmarkStart w:id="43" w:name="_Toc169788584"/>
       <w:r>
         <w:t>Цели создания автоматизированной системы</w:t>
       </w:r>
@@ -5714,7 +5647,7 @@
       <w:bookmarkStart w:id="44" w:name="_Toc160314577"/>
       <w:bookmarkStart w:id="45" w:name="_Toc161511306"/>
       <w:bookmarkStart w:id="46" w:name="_Toc167883005"/>
-      <w:bookmarkStart w:id="47" w:name="_Toc167890445"/>
+      <w:bookmarkStart w:id="47" w:name="_Toc169788585"/>
       <w:r>
         <w:t>Назначение автоматизированной системы</w:t>
       </w:r>
@@ -5921,7 +5854,7 @@
       <w:bookmarkStart w:id="48" w:name="_Toc160314578"/>
       <w:bookmarkStart w:id="49" w:name="_Toc161511307"/>
       <w:bookmarkStart w:id="50" w:name="_Toc167883006"/>
-      <w:bookmarkStart w:id="51" w:name="_Toc167890446"/>
+      <w:bookmarkStart w:id="51" w:name="_Toc169788586"/>
       <w:r>
         <w:lastRenderedPageBreak/>
         <w:t>Требования к автоматизированной системе</w:t>
@@ -5949,7 +5882,7 @@
       <w:bookmarkStart w:id="52" w:name="_Toc160314579"/>
       <w:bookmarkStart w:id="53" w:name="_Toc161511308"/>
       <w:bookmarkStart w:id="54" w:name="_Toc167883007"/>
-      <w:bookmarkStart w:id="55" w:name="_Toc167890447"/>
+      <w:bookmarkStart w:id="55" w:name="_Toc169788587"/>
       <w:r>
         <w:t>Требования к структуре автомати</w:t>
       </w:r>
@@ -6271,7 +6204,7 @@
       </w:pPr>
       <w:bookmarkStart w:id="57" w:name="_Toc161511309"/>
       <w:bookmarkStart w:id="58" w:name="_Toc167883008"/>
-      <w:bookmarkStart w:id="59" w:name="_Toc167890448"/>
+      <w:bookmarkStart w:id="59" w:name="_Toc169788588"/>
       <w:r>
         <w:t>Общие требования к оформлению и верстке страниц</w:t>
       </w:r>
@@ -6347,7 +6280,7 @@
       <w:bookmarkStart w:id="60" w:name="_Toc160314580"/>
       <w:bookmarkStart w:id="61" w:name="_Toc161511310"/>
       <w:bookmarkStart w:id="62" w:name="_Toc167883009"/>
-      <w:bookmarkStart w:id="63" w:name="_Toc167890449"/>
+      <w:bookmarkStart w:id="63" w:name="_Toc169788589"/>
       <w:r>
         <w:lastRenderedPageBreak/>
         <w:t>Т</w:t>
@@ -6692,7 +6625,7 @@
         <w:pStyle w:val="2"/>
       </w:pPr>
       <w:bookmarkStart w:id="64" w:name="_Toc167883010"/>
-      <w:bookmarkStart w:id="65" w:name="_Toc167890450"/>
+      <w:bookmarkStart w:id="65" w:name="_Toc169788590"/>
       <w:r>
         <w:t xml:space="preserve">Требования к видам обеспечения </w:t>
       </w:r>
@@ -6721,7 +6654,7 @@
         <w:pStyle w:val="3"/>
       </w:pPr>
       <w:bookmarkStart w:id="66" w:name="_Toc167883011"/>
-      <w:bookmarkStart w:id="67" w:name="_Toc167890451"/>
+      <w:bookmarkStart w:id="67" w:name="_Toc169788591"/>
       <w:r>
         <w:lastRenderedPageBreak/>
         <w:t>Требования к программному обеспечению приложения</w:t>
@@ -6866,7 +6799,7 @@
         <w:pStyle w:val="3"/>
       </w:pPr>
       <w:bookmarkStart w:id="68" w:name="_Toc167883012"/>
-      <w:bookmarkStart w:id="69" w:name="_Toc167890452"/>
+      <w:bookmarkStart w:id="69" w:name="_Toc169788592"/>
       <w:r>
         <w:t>Лингвистические требования</w:t>
       </w:r>
@@ -6894,7 +6827,7 @@
       <w:bookmarkStart w:id="70" w:name="_Toc160314582"/>
       <w:bookmarkStart w:id="71" w:name="_Toc161511311"/>
       <w:bookmarkStart w:id="72" w:name="_Toc167883013"/>
-      <w:bookmarkStart w:id="73" w:name="_Toc167890453"/>
+      <w:bookmarkStart w:id="73" w:name="_Toc169788593"/>
       <w:r>
         <w:lastRenderedPageBreak/>
         <w:t>Структура приложения</w:t>
@@ -6919,7 +6852,7 @@
       <w:bookmarkStart w:id="74" w:name="_Toc160314583"/>
       <w:bookmarkStart w:id="75" w:name="_Toc161511312"/>
       <w:bookmarkStart w:id="76" w:name="_Toc167883014"/>
-      <w:bookmarkStart w:id="77" w:name="_Toc167890454"/>
+      <w:bookmarkStart w:id="77" w:name="_Toc169788594"/>
       <w:r>
         <w:t>Главная</w:t>
       </w:r>
@@ -7161,7 +7094,7 @@
       <w:bookmarkStart w:id="79" w:name="_Toc160314584"/>
       <w:bookmarkStart w:id="80" w:name="_Toc161511313"/>
       <w:bookmarkStart w:id="81" w:name="_Toc167883015"/>
-      <w:bookmarkStart w:id="82" w:name="_Toc167890455"/>
+      <w:bookmarkStart w:id="82" w:name="_Toc169788595"/>
       <w:r>
         <w:t xml:space="preserve">Страница </w:t>
       </w:r>
@@ -7459,7 +7392,7 @@
       <w:bookmarkStart w:id="84" w:name="_Toc160314585"/>
       <w:bookmarkStart w:id="85" w:name="_Toc161511314"/>
       <w:bookmarkStart w:id="86" w:name="_Toc167883016"/>
-      <w:bookmarkStart w:id="87" w:name="_Toc167890456"/>
+      <w:bookmarkStart w:id="87" w:name="_Toc169788596"/>
       <w:r>
         <w:t>Страница авторизации</w:t>
       </w:r>
@@ -7795,7 +7728,7 @@
       <w:bookmarkStart w:id="89" w:name="_Toc160314586"/>
       <w:bookmarkStart w:id="90" w:name="_Toc161511315"/>
       <w:bookmarkStart w:id="91" w:name="_Toc167883017"/>
-      <w:bookmarkStart w:id="92" w:name="_Toc167890457"/>
+      <w:bookmarkStart w:id="92" w:name="_Toc169788597"/>
       <w:r>
         <w:t>Боковое меню</w:t>
       </w:r>
@@ -8148,7 +8081,7 @@
       <w:bookmarkStart w:id="94" w:name="_Toc160314587"/>
       <w:bookmarkStart w:id="95" w:name="_Toc161511316"/>
       <w:bookmarkStart w:id="96" w:name="_Toc167883018"/>
-      <w:bookmarkStart w:id="97" w:name="_Toc167890458"/>
+      <w:bookmarkStart w:id="97" w:name="_Toc169788598"/>
       <w:r>
         <w:t>Ингредиенты</w:t>
       </w:r>
@@ -8414,7 +8347,7 @@
       <w:bookmarkStart w:id="100" w:name="_Toc160314588"/>
       <w:bookmarkStart w:id="101" w:name="_Toc161511317"/>
       <w:bookmarkStart w:id="102" w:name="_Toc167883019"/>
-      <w:bookmarkStart w:id="103" w:name="_Toc167890459"/>
+      <w:bookmarkStart w:id="103" w:name="_Toc169788599"/>
       <w:r>
         <w:t>Готовые изделия</w:t>
       </w:r>
@@ -8628,7 +8561,7 @@
       <w:bookmarkStart w:id="105" w:name="_Toc160314589"/>
       <w:bookmarkStart w:id="106" w:name="_Toc161511318"/>
       <w:bookmarkStart w:id="107" w:name="_Toc167883020"/>
-      <w:bookmarkStart w:id="108" w:name="_Toc167890460"/>
+      <w:bookmarkStart w:id="108" w:name="_Toc169788600"/>
       <w:r>
         <w:t>Страница добавления готового изделия</w:t>
       </w:r>
@@ -8990,7 +8923,7 @@
       <w:bookmarkStart w:id="110" w:name="_Toc160314590"/>
       <w:bookmarkStart w:id="111" w:name="_Toc161511319"/>
       <w:bookmarkStart w:id="112" w:name="_Toc167883021"/>
-      <w:bookmarkStart w:id="113" w:name="_Toc167890461"/>
+      <w:bookmarkStart w:id="113" w:name="_Toc169788601"/>
       <w:r>
         <w:t>Расчет стоимости</w:t>
       </w:r>
@@ -9378,7 +9311,7 @@
       <w:bookmarkStart w:id="115" w:name="_Toc160314591"/>
       <w:bookmarkStart w:id="116" w:name="_Toc161511320"/>
       <w:bookmarkStart w:id="117" w:name="_Toc167883022"/>
-      <w:bookmarkStart w:id="118" w:name="_Toc167890462"/>
+      <w:bookmarkStart w:id="118" w:name="_Toc169788602"/>
       <w:r>
         <w:t>Издержки</w:t>
       </w:r>
@@ -9441,8 +9374,10 @@
         <w:t>значение стоимости, которое будет добавляться к каждому изделию</w:t>
       </w:r>
       <w:r>
-        <w:t>;</w:t>
-      </w:r>
+        <w:t>.</w:t>
+      </w:r>
+      <w:bookmarkStart w:id="119" w:name="_GoBack"/>
+      <w:bookmarkEnd w:id="119"/>
     </w:p>
     <w:p>
       <w:pPr>
@@ -9622,7 +9557,7 @@
         <w:pStyle w:val="affa"/>
         <w:jc w:val="center"/>
       </w:pPr>
-      <w:bookmarkStart w:id="119" w:name="_Ref167885655"/>
+      <w:bookmarkStart w:id="120" w:name="_Ref167885655"/>
       <w:r>
         <w:t xml:space="preserve">Рисунок </w:t>
       </w:r>
@@ -9647,7 +9582,7 @@
         </w:rPr>
         <w:fldChar w:fldCharType="end"/>
       </w:r>
-      <w:bookmarkEnd w:id="119"/>
+      <w:bookmarkEnd w:id="120"/>
       <w:r>
         <w:t xml:space="preserve"> - </w:t>
       </w:r>
@@ -9659,17 +9594,17 @@
       <w:pPr>
         <w:pStyle w:val="2"/>
       </w:pPr>
-      <w:bookmarkStart w:id="120" w:name="_Toc160314592"/>
-      <w:bookmarkStart w:id="121" w:name="_Toc161511321"/>
-      <w:bookmarkStart w:id="122" w:name="_Toc167883023"/>
-      <w:bookmarkStart w:id="123" w:name="_Toc167890463"/>
+      <w:bookmarkStart w:id="121" w:name="_Toc160314592"/>
+      <w:bookmarkStart w:id="122" w:name="_Toc161511321"/>
+      <w:bookmarkStart w:id="123" w:name="_Toc167883023"/>
+      <w:bookmarkStart w:id="124" w:name="_Toc169788603"/>
       <w:r>
         <w:t>Заказы</w:t>
       </w:r>
-      <w:bookmarkEnd w:id="120"/>
       <w:bookmarkEnd w:id="121"/>
       <w:bookmarkEnd w:id="122"/>
       <w:bookmarkEnd w:id="123"/>
+      <w:bookmarkEnd w:id="124"/>
     </w:p>
     <w:p>
       <w:pPr>
@@ -9978,7 +9913,7 @@
         <w:pStyle w:val="affa"/>
         <w:jc w:val="center"/>
       </w:pPr>
-      <w:bookmarkStart w:id="124" w:name="_Ref167885606"/>
+      <w:bookmarkStart w:id="125" w:name="_Ref167885606"/>
       <w:r>
         <w:t xml:space="preserve">Рисунок </w:t>
       </w:r>
@@ -10003,7 +9938,7 @@
         </w:rPr>
         <w:fldChar w:fldCharType="end"/>
       </w:r>
-      <w:bookmarkEnd w:id="124"/>
+      <w:bookmarkEnd w:id="125"/>
       <w:r>
         <w:t xml:space="preserve"> - Концепт страницы «Заказы»</w:t>
       </w:r>
@@ -10012,17 +9947,17 @@
       <w:pPr>
         <w:pStyle w:val="2"/>
       </w:pPr>
-      <w:bookmarkStart w:id="125" w:name="_Toc160314593"/>
-      <w:bookmarkStart w:id="126" w:name="_Toc161511322"/>
-      <w:bookmarkStart w:id="127" w:name="_Toc167883024"/>
-      <w:bookmarkStart w:id="128" w:name="_Toc167890464"/>
+      <w:bookmarkStart w:id="126" w:name="_Toc160314593"/>
+      <w:bookmarkStart w:id="127" w:name="_Toc161511322"/>
+      <w:bookmarkStart w:id="128" w:name="_Toc167883024"/>
+      <w:bookmarkStart w:id="129" w:name="_Toc169788604"/>
       <w:r>
         <w:t>Отчеты</w:t>
       </w:r>
-      <w:bookmarkEnd w:id="125"/>
       <w:bookmarkEnd w:id="126"/>
       <w:bookmarkEnd w:id="127"/>
       <w:bookmarkEnd w:id="128"/>
+      <w:bookmarkEnd w:id="129"/>
     </w:p>
     <w:p>
       <w:pPr>
@@ -10226,7 +10161,7 @@
         <w:pStyle w:val="affa"/>
         <w:jc w:val="center"/>
       </w:pPr>
-      <w:bookmarkStart w:id="129" w:name="_Ref167884430"/>
+      <w:bookmarkStart w:id="130" w:name="_Ref167884430"/>
       <w:r>
         <w:t xml:space="preserve">Рисунок </w:t>
       </w:r>
@@ -10251,7 +10186,7 @@
         </w:rPr>
         <w:fldChar w:fldCharType="end"/>
       </w:r>
-      <w:bookmarkEnd w:id="129"/>
+      <w:bookmarkEnd w:id="130"/>
       <w:r>
         <w:t xml:space="preserve"> - Концепт страницы «Отчеты»</w:t>
       </w:r>
@@ -10260,13 +10195,13 @@
       <w:pPr>
         <w:pStyle w:val="2"/>
       </w:pPr>
-      <w:bookmarkStart w:id="130" w:name="_Toc167883025"/>
-      <w:bookmarkStart w:id="131" w:name="_Toc167890465"/>
+      <w:bookmarkStart w:id="131" w:name="_Toc167883025"/>
+      <w:bookmarkStart w:id="132" w:name="_Toc169788605"/>
       <w:r>
         <w:t>Группы</w:t>
       </w:r>
-      <w:bookmarkEnd w:id="130"/>
       <w:bookmarkEnd w:id="131"/>
+      <w:bookmarkEnd w:id="132"/>
     </w:p>
     <w:p>
       <w:pPr>
@@ -10488,7 +10423,7 @@
         <w:pStyle w:val="affa"/>
         <w:jc w:val="center"/>
       </w:pPr>
-      <w:bookmarkStart w:id="132" w:name="_Ref167885535"/>
+      <w:bookmarkStart w:id="133" w:name="_Ref167885535"/>
       <w:r>
         <w:t xml:space="preserve">Рисунок </w:t>
       </w:r>
@@ -10513,7 +10448,7 @@
         </w:rPr>
         <w:fldChar w:fldCharType="end"/>
       </w:r>
-      <w:bookmarkEnd w:id="132"/>
+      <w:bookmarkEnd w:id="133"/>
       <w:r>
         <w:t xml:space="preserve"> - Концепт страницы «Группы»</w:t>
       </w:r>
@@ -10522,19 +10457,19 @@
       <w:pPr>
         <w:pStyle w:val="1"/>
       </w:pPr>
-      <w:bookmarkStart w:id="133" w:name="_Toc160314599"/>
-      <w:bookmarkStart w:id="134" w:name="_Toc161511324"/>
-      <w:bookmarkStart w:id="135" w:name="_Toc167883026"/>
-      <w:bookmarkStart w:id="136" w:name="_Toc167890466"/>
+      <w:bookmarkStart w:id="134" w:name="_Toc160314599"/>
+      <w:bookmarkStart w:id="135" w:name="_Toc161511324"/>
+      <w:bookmarkStart w:id="136" w:name="_Toc167883026"/>
       <w:bookmarkStart w:id="137" w:name="_Toc160314595"/>
+      <w:bookmarkStart w:id="138" w:name="_Toc169788606"/>
       <w:r>
         <w:lastRenderedPageBreak/>
         <w:t>Описание целевой аудитории и ее потребностей</w:t>
       </w:r>
-      <w:bookmarkEnd w:id="133"/>
       <w:bookmarkEnd w:id="134"/>
       <w:bookmarkEnd w:id="135"/>
       <w:bookmarkEnd w:id="136"/>
+      <w:bookmarkEnd w:id="138"/>
     </w:p>
     <w:p>
       <w:pPr>
@@ -10606,20 +10541,15 @@
       <w:pPr>
         <w:pStyle w:val="1"/>
       </w:pPr>
-      <w:bookmarkStart w:id="138" w:name="_Toc167883027"/>
-      <w:bookmarkStart w:id="139" w:name="_Toc167890467"/>
+      <w:bookmarkStart w:id="139" w:name="_Toc167883027"/>
+      <w:bookmarkStart w:id="140" w:name="_Toc169788607"/>
       <w:bookmarkEnd w:id="137"/>
       <w:r>
         <w:lastRenderedPageBreak/>
-        <w:t>Функци</w:t>
-      </w:r>
-      <w:bookmarkStart w:id="140" w:name="_GoBack"/>
+        <w:t>Функциональные возможности приложения</w:t>
+      </w:r>
+      <w:bookmarkEnd w:id="139"/>
       <w:bookmarkEnd w:id="140"/>
-      <w:r>
-        <w:t>ональные возможности приложения</w:t>
-      </w:r>
-      <w:bookmarkEnd w:id="138"/>
-      <w:bookmarkEnd w:id="139"/>
     </w:p>
     <w:p>
       <w:pPr>
@@ -11153,7 +11083,7 @@
       <w:bookmarkStart w:id="143" w:name="_Toc160314596"/>
       <w:bookmarkStart w:id="144" w:name="_Toc161511326"/>
       <w:bookmarkStart w:id="145" w:name="_Toc167883028"/>
-      <w:bookmarkStart w:id="146" w:name="_Toc167890468"/>
+      <w:bookmarkStart w:id="146" w:name="_Toc169788608"/>
       <w:r>
         <w:lastRenderedPageBreak/>
         <w:t>Сценарий для неавторизованного пользователя</w:t>
@@ -11790,7 +11720,7 @@
       <w:bookmarkStart w:id="151" w:name="_Toc160314597"/>
       <w:bookmarkStart w:id="152" w:name="_Toc161511327"/>
       <w:bookmarkStart w:id="153" w:name="_Toc167883029"/>
-      <w:bookmarkStart w:id="154" w:name="_Toc167890469"/>
+      <w:bookmarkStart w:id="154" w:name="_Toc169788609"/>
       <w:r>
         <w:lastRenderedPageBreak/>
         <w:t>Сценарии для авторизованного пользователя</w:t>
@@ -13655,7 +13585,7 @@
       <w:bookmarkStart w:id="159" w:name="_Toc160314598"/>
       <w:bookmarkStart w:id="160" w:name="_Toc161511328"/>
       <w:bookmarkStart w:id="161" w:name="_Toc167883030"/>
-      <w:bookmarkStart w:id="162" w:name="_Toc167890470"/>
+      <w:bookmarkStart w:id="162" w:name="_Toc169788610"/>
       <w:r>
         <w:lastRenderedPageBreak/>
         <w:t xml:space="preserve">Сценарии для пользователя, владеющего </w:t>
@@ -14209,7 +14139,7 @@
       <w:bookmarkStart w:id="165" w:name="_Toc161510741"/>
       <w:bookmarkStart w:id="166" w:name="_Toc161511200"/>
       <w:bookmarkStart w:id="167" w:name="_Toc167883031"/>
-      <w:bookmarkStart w:id="168" w:name="_Toc167890471"/>
+      <w:bookmarkStart w:id="168" w:name="_Toc169788611"/>
       <w:r>
         <w:rPr>
           <w:szCs w:val="28"/>
@@ -14263,7 +14193,13 @@
         </w:rPr>
       </w:pPr>
       <w:r>
-        <w:t>ГОСТ 7.32. Система стандартов по информации, библиотечному и издательскому делу. Структура и правила оформления</w:t>
+        <w:t>ГОСТ 7.32</w:t>
+      </w:r>
+      <w:r>
+        <w:t>-2017</w:t>
+      </w:r>
+      <w:r>
+        <w:t>. Система стандартов по информации, библиотечному и издательскому делу. Структура и правила оформления</w:t>
       </w:r>
       <w:r>
         <w:t>: [сайт]. – URL:</w:t>
@@ -14336,7 +14272,7 @@
       <w:bookmarkStart w:id="169" w:name="_Toc161510742"/>
       <w:bookmarkStart w:id="170" w:name="_Toc161511201"/>
       <w:bookmarkStart w:id="171" w:name="_Toc167883032"/>
-      <w:bookmarkStart w:id="172" w:name="_Toc167890472"/>
+      <w:bookmarkStart w:id="172" w:name="_Toc169788612"/>
       <w:r>
         <w:rPr>
           <w:szCs w:val="28"/>
@@ -14635,7 +14571,7 @@
             <w:noProof/>
             <w:sz w:val="28"/>
           </w:rPr>
-          <w:t>29</w:t>
+          <w:t>23</w:t>
         </w:r>
         <w:r>
           <w:rPr>
@@ -15505,6 +15441,153 @@
     </w:lvl>
   </w:abstractNum>
   <w:abstractNum w:abstractNumId="7">
+    <w:nsid w:val="30AD12B0"/>
+    <w:multiLevelType w:val="multilevel"/>
+    <w:tmpl w:val="E70A2744"/>
+    <w:lvl w:ilvl="0">
+      <w:start w:val="1"/>
+      <w:numFmt w:val="decimal"/>
+      <w:pStyle w:val="1"/>
+      <w:suff w:val="space"/>
+      <w:lvlText w:val="%1"/>
+      <w:lvlJc w:val="left"/>
+      <w:pPr>
+        <w:ind w:left="0" w:firstLine="709"/>
+      </w:pPr>
+      <w:rPr>
+        <w:rFonts w:ascii="Times New Roman" w:hAnsi="Times New Roman" w:hint="default"/>
+        <w:b/>
+        <w:i w:val="0"/>
+        <w:color w:val="000000" w:themeColor="text1"/>
+        <w:sz w:val="28"/>
+      </w:rPr>
+    </w:lvl>
+    <w:lvl w:ilvl="1">
+      <w:start w:val="1"/>
+      <w:numFmt w:val="decimal"/>
+      <w:pStyle w:val="2"/>
+      <w:suff w:val="space"/>
+      <w:lvlText w:val="%1.%2"/>
+      <w:lvlJc w:val="left"/>
+      <w:pPr>
+        <w:ind w:left="-141" w:firstLine="709"/>
+      </w:pPr>
+      <w:rPr>
+        <w:rFonts w:ascii="Times New Roman" w:hAnsi="Times New Roman" w:hint="default"/>
+        <w:b/>
+        <w:i w:val="0"/>
+        <w:sz w:val="28"/>
+      </w:rPr>
+    </w:lvl>
+    <w:lvl w:ilvl="2">
+      <w:start w:val="1"/>
+      <w:numFmt w:val="decimal"/>
+      <w:pStyle w:val="3"/>
+      <w:suff w:val="space"/>
+      <w:lvlText w:val="%1.%2.%3"/>
+      <w:lvlJc w:val="left"/>
+      <w:pPr>
+        <w:ind w:left="0" w:firstLine="709"/>
+      </w:pPr>
+      <w:rPr>
+        <w:rFonts w:ascii="Times New Roman" w:hAnsi="Times New Roman" w:hint="default"/>
+        <w:b/>
+        <w:i w:val="0"/>
+        <w:sz w:val="28"/>
+      </w:rPr>
+    </w:lvl>
+    <w:lvl w:ilvl="3">
+      <w:start w:val="1"/>
+      <w:numFmt w:val="decimal"/>
+      <w:lvlText w:val="(%4)"/>
+      <w:lvlJc w:val="left"/>
+      <w:pPr>
+        <w:tabs>
+          <w:tab w:val="num" w:pos="709"/>
+        </w:tabs>
+        <w:ind w:left="0" w:firstLine="709"/>
+      </w:pPr>
+      <w:rPr>
+        <w:rFonts w:hint="default"/>
+      </w:rPr>
+    </w:lvl>
+    <w:lvl w:ilvl="4">
+      <w:start w:val="1"/>
+      <w:numFmt w:val="lowerLetter"/>
+      <w:lvlText w:val="(%5)"/>
+      <w:lvlJc w:val="left"/>
+      <w:pPr>
+        <w:tabs>
+          <w:tab w:val="num" w:pos="709"/>
+        </w:tabs>
+        <w:ind w:left="0" w:firstLine="709"/>
+      </w:pPr>
+      <w:rPr>
+        <w:rFonts w:hint="default"/>
+      </w:rPr>
+    </w:lvl>
+    <w:lvl w:ilvl="5">
+      <w:start w:val="1"/>
+      <w:numFmt w:val="lowerRoman"/>
+      <w:lvlText w:val="(%6)"/>
+      <w:lvlJc w:val="left"/>
+      <w:pPr>
+        <w:tabs>
+          <w:tab w:val="num" w:pos="709"/>
+        </w:tabs>
+        <w:ind w:left="0" w:firstLine="709"/>
+      </w:pPr>
+      <w:rPr>
+        <w:rFonts w:hint="default"/>
+      </w:rPr>
+    </w:lvl>
+    <w:lvl w:ilvl="6">
+      <w:start w:val="1"/>
+      <w:numFmt w:val="decimal"/>
+      <w:lvlText w:val="%7."/>
+      <w:lvlJc w:val="left"/>
+      <w:pPr>
+        <w:tabs>
+          <w:tab w:val="num" w:pos="709"/>
+        </w:tabs>
+        <w:ind w:left="0" w:firstLine="709"/>
+      </w:pPr>
+      <w:rPr>
+        <w:rFonts w:hint="default"/>
+      </w:rPr>
+    </w:lvl>
+    <w:lvl w:ilvl="7">
+      <w:start w:val="1"/>
+      <w:numFmt w:val="lowerLetter"/>
+      <w:lvlText w:val="%8."/>
+      <w:lvlJc w:val="left"/>
+      <w:pPr>
+        <w:tabs>
+          <w:tab w:val="num" w:pos="709"/>
+        </w:tabs>
+        <w:ind w:left="0" w:firstLine="709"/>
+      </w:pPr>
+      <w:rPr>
+        <w:rFonts w:hint="default"/>
+      </w:rPr>
+    </w:lvl>
+    <w:lvl w:ilvl="8">
+      <w:start w:val="1"/>
+      <w:numFmt w:val="lowerRoman"/>
+      <w:lvlText w:val="%9."/>
+      <w:lvlJc w:val="left"/>
+      <w:pPr>
+        <w:tabs>
+          <w:tab w:val="num" w:pos="709"/>
+        </w:tabs>
+        <w:ind w:left="0" w:firstLine="709"/>
+      </w:pPr>
+      <w:rPr>
+        <w:rFonts w:hint="default"/>
+      </w:rPr>
+    </w:lvl>
+  </w:abstractNum>
+  <w:abstractNum w:abstractNumId="8">
     <w:nsid w:val="377B1BAD"/>
     <w:multiLevelType w:val="multilevel"/>
     <w:tmpl w:val="BF40B2F8"/>
@@ -15620,7 +15703,7 @@
       </w:pPr>
     </w:lvl>
   </w:abstractNum>
-  <w:abstractNum w:abstractNumId="8">
+  <w:abstractNum w:abstractNumId="9">
     <w:nsid w:val="37D102AB"/>
     <w:multiLevelType w:val="hybridMultilevel"/>
     <w:tmpl w:val="3E62C50A"/>
@@ -15709,7 +15792,7 @@
       </w:pPr>
     </w:lvl>
   </w:abstractNum>
-  <w:abstractNum w:abstractNumId="9">
+  <w:abstractNum w:abstractNumId="10">
     <w:nsid w:val="48580C6E"/>
     <w:multiLevelType w:val="multilevel"/>
     <w:tmpl w:val="023C148A"/>
@@ -15822,7 +15905,7 @@
       </w:pPr>
     </w:lvl>
   </w:abstractNum>
-  <w:abstractNum w:abstractNumId="10">
+  <w:abstractNum w:abstractNumId="11">
     <w:nsid w:val="4A1F5089"/>
     <w:multiLevelType w:val="multilevel"/>
     <w:tmpl w:val="2370CA7E"/>
@@ -15943,7 +16026,7 @@
       </w:rPr>
     </w:lvl>
   </w:abstractNum>
-  <w:abstractNum w:abstractNumId="11">
+  <w:abstractNum w:abstractNumId="12">
     <w:nsid w:val="4C314BD3"/>
     <w:multiLevelType w:val="hybridMultilevel"/>
     <w:tmpl w:val="CBF85F48"/>
@@ -16032,7 +16115,7 @@
       </w:pPr>
     </w:lvl>
   </w:abstractNum>
-  <w:abstractNum w:abstractNumId="12">
+  <w:abstractNum w:abstractNumId="13">
     <w:nsid w:val="528D3CAB"/>
     <w:multiLevelType w:val="multilevel"/>
     <w:tmpl w:val="7198456A"/>
@@ -16136,7 +16219,7 @@
       </w:rPr>
     </w:lvl>
   </w:abstractNum>
-  <w:abstractNum w:abstractNumId="13">
+  <w:abstractNum w:abstractNumId="14">
     <w:nsid w:val="563744F8"/>
     <w:multiLevelType w:val="multilevel"/>
     <w:tmpl w:val="5A2E245A"/>
@@ -16250,7 +16333,7 @@
       </w:rPr>
     </w:lvl>
   </w:abstractNum>
-  <w:abstractNum w:abstractNumId="14">
+  <w:abstractNum w:abstractNumId="15">
     <w:nsid w:val="5D9A1DFB"/>
     <w:multiLevelType w:val="multilevel"/>
     <w:tmpl w:val="D272110C"/>
@@ -16355,7 +16438,7 @@
       </w:rPr>
     </w:lvl>
   </w:abstractNum>
-  <w:abstractNum w:abstractNumId="15">
+  <w:abstractNum w:abstractNumId="16">
     <w:nsid w:val="617226CF"/>
     <w:multiLevelType w:val="multilevel"/>
     <w:tmpl w:val="617226CF"/>
@@ -16445,7 +16528,7 @@
       </w:pPr>
     </w:lvl>
   </w:abstractNum>
-  <w:abstractNum w:abstractNumId="16">
+  <w:abstractNum w:abstractNumId="17">
     <w:nsid w:val="71232C38"/>
     <w:multiLevelType w:val="multilevel"/>
     <w:tmpl w:val="12688F12"/>
@@ -16536,16 +16619,16 @@
     <w:abstractNumId w:val="1"/>
   </w:num>
   <w:num w:numId="2">
-    <w:abstractNumId w:val="10"/>
+    <w:abstractNumId w:val="11"/>
   </w:num>
   <w:num w:numId="3">
-    <w:abstractNumId w:val="13"/>
+    <w:abstractNumId w:val="14"/>
   </w:num>
   <w:num w:numId="4">
-    <w:abstractNumId w:val="15"/>
+    <w:abstractNumId w:val="16"/>
   </w:num>
   <w:num w:numId="5">
-    <w:abstractNumId w:val="16"/>
+    <w:abstractNumId w:val="17"/>
   </w:num>
   <w:num w:numId="6">
     <w:abstractNumId w:val="5"/>
@@ -16554,10 +16637,10 @@
     <w:abstractNumId w:val="3"/>
   </w:num>
   <w:num w:numId="8">
-    <w:abstractNumId w:val="9"/>
+    <w:abstractNumId w:val="10"/>
   </w:num>
   <w:num w:numId="9">
-    <w:abstractNumId w:val="7"/>
+    <w:abstractNumId w:val="8"/>
   </w:num>
   <w:num w:numId="10">
     <w:abstractNumId w:val="2"/>
@@ -16566,7 +16649,7 @@
     <w:abstractNumId w:val="6"/>
   </w:num>
   <w:num w:numId="12">
-    <w:abstractNumId w:val="11"/>
+    <w:abstractNumId w:val="12"/>
   </w:num>
   <w:num w:numId="13">
     <w:abstractNumId w:val="4"/>
@@ -16575,10 +16658,10 @@
     <w:abstractNumId w:val="0"/>
   </w:num>
   <w:num w:numId="15">
-    <w:abstractNumId w:val="8"/>
+    <w:abstractNumId w:val="9"/>
   </w:num>
   <w:num w:numId="16">
-    <w:abstractNumId w:val="10"/>
+    <w:abstractNumId w:val="11"/>
     <w:lvlOverride w:ilvl="0">
       <w:startOverride w:val="3"/>
     </w:lvlOverride>
@@ -16587,16 +16670,16 @@
     </w:lvlOverride>
   </w:num>
   <w:num w:numId="17">
-    <w:abstractNumId w:val="14"/>
+    <w:abstractNumId w:val="15"/>
   </w:num>
   <w:num w:numId="18">
-    <w:abstractNumId w:val="14"/>
+    <w:abstractNumId w:val="15"/>
   </w:num>
   <w:num w:numId="19">
-    <w:abstractNumId w:val="12"/>
+    <w:abstractNumId w:val="13"/>
   </w:num>
   <w:num w:numId="20">
-    <w:abstractNumId w:val="15"/>
+    <w:abstractNumId w:val="16"/>
     <w:lvlOverride w:ilvl="0">
       <w:startOverride w:val="1"/>
     </w:lvlOverride>
@@ -16626,7 +16709,7 @@
     </w:lvlOverride>
   </w:num>
   <w:num w:numId="21">
-    <w:abstractNumId w:val="15"/>
+    <w:abstractNumId w:val="16"/>
     <w:lvlOverride w:ilvl="0">
       <w:startOverride w:val="1"/>
     </w:lvlOverride>
@@ -16656,7 +16739,7 @@
     </w:lvlOverride>
   </w:num>
   <w:num w:numId="22">
-    <w:abstractNumId w:val="15"/>
+    <w:abstractNumId w:val="16"/>
     <w:lvlOverride w:ilvl="0">
       <w:startOverride w:val="1"/>
     </w:lvlOverride>
@@ -16684,6 +16767,9 @@
     <w:lvlOverride w:ilvl="8">
       <w:startOverride w:val="1"/>
     </w:lvlOverride>
+  </w:num>
+  <w:num w:numId="23">
+    <w:abstractNumId w:val="7"/>
   </w:num>
 </w:numbering>
 </file>
@@ -17094,6 +17180,9 @@
     <w:rsid w:val="00010D20"/>
     <w:pPr>
       <w:pageBreakBefore/>
+      <w:numPr>
+        <w:numId w:val="23"/>
+      </w:numPr>
       <w:spacing w:after="360"/>
       <w:outlineLvl w:val="0"/>
     </w:pPr>
@@ -17109,10 +17198,14 @@
     <w:uiPriority w:val="9"/>
     <w:unhideWhenUsed/>
     <w:qFormat/>
-    <w:rsid w:val="00A04809"/>
+    <w:rsid w:val="00BB4943"/>
     <w:pPr>
       <w:keepLines/>
+      <w:numPr>
+        <w:numId w:val="23"/>
+      </w:numPr>
       <w:spacing w:before="360" w:after="360"/>
+      <w:ind w:left="0"/>
       <w:outlineLvl w:val="1"/>
     </w:pPr>
     <w:rPr>
@@ -17121,19 +17214,27 @@
   </w:style>
   <w:style w:type="paragraph" w:styleId="3">
     <w:name w:val="heading 3"/>
-    <w:basedOn w:val="a1"/>
+    <w:basedOn w:val="a5"/>
     <w:next w:val="a5"/>
     <w:link w:val="30"/>
     <w:uiPriority w:val="9"/>
     <w:unhideWhenUsed/>
     <w:qFormat/>
-    <w:rsid w:val="00C944B0"/>
+    <w:rsid w:val="00BB4943"/>
     <w:pPr>
-      <w:spacing w:before="360" w:after="360"/>
+      <w:keepNext/>
+      <w:keepLines/>
+      <w:numPr>
+        <w:ilvl w:val="2"/>
+        <w:numId w:val="23"/>
+      </w:numPr>
+      <w:spacing w:before="360" w:after="360" w:line="360" w:lineRule="auto"/>
       <w:outlineLvl w:val="2"/>
     </w:pPr>
     <w:rPr>
-      <w:rFonts w:eastAsia="DejaVu Sans Condensed"/>
+      <w:b/>
+      <w:color w:val="000000" w:themeColor="text1"/>
+      <w:sz w:val="28"/>
     </w:rPr>
   </w:style>
   <w:style w:type="paragraph" w:styleId="4">
@@ -17428,10 +17529,11 @@
     <w:uiPriority w:val="39"/>
     <w:unhideWhenUsed/>
     <w:qFormat/>
-    <w:rsid w:val="006D236D"/>
+    <w:rsid w:val="00BB4943"/>
     <w:pPr>
       <w:spacing w:line="360" w:lineRule="auto"/>
-      <w:ind w:left="482"/>
+      <w:ind w:left="567" w:firstLine="0"/>
+      <w:jc w:val="left"/>
     </w:pPr>
     <w:rPr>
       <w:sz w:val="28"/>
@@ -17444,10 +17546,10 @@
     <w:uiPriority w:val="39"/>
     <w:unhideWhenUsed/>
     <w:qFormat/>
-    <w:rsid w:val="00EF1A09"/>
+    <w:rsid w:val="00BB4943"/>
     <w:pPr>
       <w:spacing w:line="360" w:lineRule="auto"/>
-      <w:ind w:left="238"/>
+      <w:ind w:left="284" w:firstLine="0"/>
       <w:jc w:val="left"/>
     </w:pPr>
     <w:rPr>
@@ -17719,7 +17821,7 @@
     <w:link w:val="2"/>
     <w:uiPriority w:val="9"/>
     <w:qFormat/>
-    <w:rsid w:val="00A04809"/>
+    <w:rsid w:val="00BB4943"/>
     <w:rPr>
       <w:rFonts w:eastAsia="DejaVu Sans Condensed"/>
       <w:b/>
@@ -17729,14 +17831,13 @@
   </w:style>
   <w:style w:type="character" w:customStyle="1" w:styleId="30">
     <w:name w:val="Заголовок 3 Знак"/>
-    <w:basedOn w:val="a6"/>
     <w:link w:val="3"/>
     <w:uiPriority w:val="9"/>
-    <w:qFormat/>
-    <w:rsid w:val="00C944B0"/>
+    <w:rsid w:val="00BB4943"/>
     <w:rPr>
-      <w:rFonts w:eastAsia="DejaVu Sans Condensed"/>
+      <w:rFonts w:eastAsia="Times New Roman"/>
       <w:b/>
+      <w:color w:val="000000" w:themeColor="text1"/>
       <w:sz w:val="28"/>
       <w:szCs w:val="24"/>
     </w:rPr>
@@ -18675,7 +18776,7 @@
 </file>
 
 <file path=customXml/itemProps2.xml><?xml version="1.0" encoding="utf-8"?>
-<ds:datastoreItem xmlns:ds="http://schemas.openxmlformats.org/officeDocument/2006/customXml" ds:itemID="{08EF07DF-4205-443F-BB65-9A03EDBA72FE}">
+<ds:datastoreItem xmlns:ds="http://schemas.openxmlformats.org/officeDocument/2006/customXml" ds:itemID="{BEA501A0-EF6F-46F7-B7B1-8D2171730113}">
   <ds:schemaRefs>
     <ds:schemaRef ds:uri="http://schemas.openxmlformats.org/officeDocument/2006/bibliography"/>
   </ds:schemaRefs>

</xml_diff>